<commit_message>
Warning! All documentation written in Russian, except comments in the ino file.
</commit_message>
<xml_diff>
--- a/Отчет.docx
+++ b/Отчет.docx
@@ -736,7 +736,7 @@
                     <a:blip r:embed="rId5" cstate="print">
                       <a:extLst>
                         <a:ext uri="{28A0092B-C50C-407E-A947-70E740481C1C}">
-                          <a14:useLocalDpi xmlns="" xmlns:wpc="http://schemas.microsoft.com/office/word/2010/wordprocessingCanvas" xmlns:mc="http://schemas.openxmlformats.org/markup-compatibility/2006" xmlns:o="urn:schemas-microsoft-com:office:office" xmlns:v="urn:schemas-microsoft-com:vml" xmlns:wp14="http://schemas.microsoft.com/office/word/2010/wordprocessingDrawing" xmlns:w10="urn:schemas-microsoft-com:office:word" xmlns:w="http://schemas.openxmlformats.org/wordprocessingml/2006/main" xmlns:w14="http://schemas.microsoft.com/office/word/2010/wordml" xmlns:wpg="http://schemas.microsoft.com/office/word/2010/wordprocessingGroup" xmlns:wpi="http://schemas.microsoft.com/office/word/2010/wordprocessingInk" xmlns:wps="http://schemas.microsoft.com/office/word/2010/wordprocessingShape" xmlns:a14="http://schemas.microsoft.com/office/drawing/2010/main" val="0"/>
+                          <a14:useLocalDpi xmlns:a14="http://schemas.microsoft.com/office/drawing/2010/main" xmlns:wps="http://schemas.microsoft.com/office/word/2010/wordprocessingShape" xmlns:wpi="http://schemas.microsoft.com/office/word/2010/wordprocessingInk" xmlns:wpg="http://schemas.microsoft.com/office/word/2010/wordprocessingGroup" xmlns:w14="http://schemas.microsoft.com/office/word/2010/wordml" xmlns:w="http://schemas.openxmlformats.org/wordprocessingml/2006/main" xmlns:w10="urn:schemas-microsoft-com:office:word" xmlns:wp14="http://schemas.microsoft.com/office/word/2010/wordprocessingDrawing" xmlns:v="urn:schemas-microsoft-com:vml" xmlns:o="urn:schemas-microsoft-com:office:office" xmlns:mc="http://schemas.openxmlformats.org/markup-compatibility/2006" xmlns:wpc="http://schemas.microsoft.com/office/word/2010/wordprocessingCanvas" xmlns="" val="0"/>
                         </a:ext>
                       </a:extLst>
                     </a:blip>
@@ -756,7 +756,7 @@
                     </a:ln>
                     <a:extLst>
                       <a:ext uri="{53640926-AAD7-44D8-BBD7-CCE9431645EC}">
-                        <a14:shadowObscured xmlns="" xmlns:wpc="http://schemas.microsoft.com/office/word/2010/wordprocessingCanvas" xmlns:mc="http://schemas.openxmlformats.org/markup-compatibility/2006" xmlns:o="urn:schemas-microsoft-com:office:office" xmlns:v="urn:schemas-microsoft-com:vml" xmlns:wp14="http://schemas.microsoft.com/office/word/2010/wordprocessingDrawing" xmlns:w10="urn:schemas-microsoft-com:office:word" xmlns:w="http://schemas.openxmlformats.org/wordprocessingml/2006/main" xmlns:w14="http://schemas.microsoft.com/office/word/2010/wordml" xmlns:wpg="http://schemas.microsoft.com/office/word/2010/wordprocessingGroup" xmlns:wpi="http://schemas.microsoft.com/office/word/2010/wordprocessingInk" xmlns:wps="http://schemas.microsoft.com/office/word/2010/wordprocessingShape" xmlns:a14="http://schemas.microsoft.com/office/drawing/2010/main"/>
+                        <a14:shadowObscured xmlns:a14="http://schemas.microsoft.com/office/drawing/2010/main" xmlns:wps="http://schemas.microsoft.com/office/word/2010/wordprocessingShape" xmlns:wpi="http://schemas.microsoft.com/office/word/2010/wordprocessingInk" xmlns:wpg="http://schemas.microsoft.com/office/word/2010/wordprocessingGroup" xmlns:w14="http://schemas.microsoft.com/office/word/2010/wordml" xmlns:w="http://schemas.openxmlformats.org/wordprocessingml/2006/main" xmlns:w10="urn:schemas-microsoft-com:office:word" xmlns:wp14="http://schemas.microsoft.com/office/word/2010/wordprocessingDrawing" xmlns:v="urn:schemas-microsoft-com:vml" xmlns:o="urn:schemas-microsoft-com:office:office" xmlns:mc="http://schemas.openxmlformats.org/markup-compatibility/2006" xmlns:wpc="http://schemas.microsoft.com/office/word/2010/wordprocessingCanvas" xmlns=""/>
                       </a:ext>
                     </a:extLst>
                   </pic:spPr>
@@ -911,7 +911,7 @@
           <v:shape id="_x0000_i1025" type="#_x0000_t75" style="width:467pt;height:356pt" o:ole="">
             <v:imagedata r:id="rId6" o:title=""/>
           </v:shape>
-          <o:OLEObject Type="Embed" ProgID="Visio.Drawing.11" ShapeID="_x0000_i1025" DrawAspect="Content" ObjectID="_1560292793" r:id="rId7"/>
+          <o:OLEObject Type="Embed" ProgID="Visio.Drawing.11" ShapeID="_x0000_i1025" DrawAspect="Content" ObjectID="_1560294001" r:id="rId7"/>
         </w:object>
       </w:r>
     </w:p>
@@ -2682,7 +2682,7 @@
                     <a:blip r:embed="rId8" cstate="print">
                       <a:extLst>
                         <a:ext uri="{28A0092B-C50C-407E-A947-70E740481C1C}">
-                          <a14:useLocalDpi xmlns="" xmlns:wpc="http://schemas.microsoft.com/office/word/2010/wordprocessingCanvas" xmlns:mc="http://schemas.openxmlformats.org/markup-compatibility/2006" xmlns:o="urn:schemas-microsoft-com:office:office" xmlns:v="urn:schemas-microsoft-com:vml" xmlns:wp14="http://schemas.microsoft.com/office/word/2010/wordprocessingDrawing" xmlns:w10="urn:schemas-microsoft-com:office:word" xmlns:w="http://schemas.openxmlformats.org/wordprocessingml/2006/main" xmlns:w14="http://schemas.microsoft.com/office/word/2010/wordml" xmlns:wpg="http://schemas.microsoft.com/office/word/2010/wordprocessingGroup" xmlns:wpi="http://schemas.microsoft.com/office/word/2010/wordprocessingInk" xmlns:wps="http://schemas.microsoft.com/office/word/2010/wordprocessingShape" xmlns:a14="http://schemas.microsoft.com/office/drawing/2010/main" val="0"/>
+                          <a14:useLocalDpi xmlns:a14="http://schemas.microsoft.com/office/drawing/2010/main" xmlns:wps="http://schemas.microsoft.com/office/word/2010/wordprocessingShape" xmlns:wpi="http://schemas.microsoft.com/office/word/2010/wordprocessingInk" xmlns:wpg="http://schemas.microsoft.com/office/word/2010/wordprocessingGroup" xmlns:w14="http://schemas.microsoft.com/office/word/2010/wordml" xmlns:w="http://schemas.openxmlformats.org/wordprocessingml/2006/main" xmlns:w10="urn:schemas-microsoft-com:office:word" xmlns:wp14="http://schemas.microsoft.com/office/word/2010/wordprocessingDrawing" xmlns:v="urn:schemas-microsoft-com:vml" xmlns:o="urn:schemas-microsoft-com:office:office" xmlns:mc="http://schemas.openxmlformats.org/markup-compatibility/2006" xmlns:wpc="http://schemas.microsoft.com/office/word/2010/wordprocessingCanvas" xmlns="" val="0"/>
                         </a:ext>
                       </a:extLst>
                     </a:blip>
@@ -3887,9 +3887,6 @@
     <w:p>
       <w:pPr>
         <w:pStyle w:val="a5"/>
-        <w:rPr>
-          <w:lang w:val="en-US"/>
-        </w:rPr>
       </w:pPr>
       <w:r>
         <w:rPr>
@@ -3906,9 +3903,6 @@
       </w:r>
       <w:proofErr w:type="gramEnd"/>
       <w:r>
-        <w:rPr>
-          <w:lang w:val="en-US"/>
-        </w:rPr>
         <w:t xml:space="preserve"> </w:t>
       </w:r>
       <w:r>
@@ -3918,9 +3912,6 @@
         <w:t>dif</w:t>
       </w:r>
       <w:r>
-        <w:rPr>
-          <w:lang w:val="en-US"/>
-        </w:rPr>
         <w:t>;</w:t>
       </w:r>
     </w:p>
@@ -6142,6 +6133,13 @@
           <w:lang w:eastAsia="en-US"/>
         </w:rPr>
       </w:pPr>
+      <w:r>
+        <w:rPr>
+          <w:lang w:eastAsia="en-US"/>
+        </w:rPr>
+        <w:br/>
+        <w:t>Так же прилагаются результаты полевых исследований (пока нет).</w:t>
+      </w:r>
     </w:p>
     <w:sectPr>
       <w:pgSz w:w="11906" w:h="16838"/>
@@ -7234,7 +7232,7 @@
 </file>
 
 <file path=customXml/itemProps1.xml><?xml version="1.0" encoding="utf-8"?>
-<ds:datastoreItem xmlns:ds="http://schemas.openxmlformats.org/officeDocument/2006/customXml" ds:itemID="{918B827C-3182-4186-92AB-78732F2D63D9}">
+<ds:datastoreItem xmlns:ds="http://schemas.openxmlformats.org/officeDocument/2006/customXml" ds:itemID="{6C052674-8A44-4597-8B42-F7D7454AA345}">
   <ds:schemaRefs>
     <ds:schemaRef ds:uri="http://schemas.openxmlformats.org/officeDocument/2006/bibliography"/>
   </ds:schemaRefs>

</xml_diff>